<commit_message>
Mise à jour manuel installation WavMap
</commit_message>
<xml_diff>
--- a/Documents/Documentation/7_Guide_Installation/Manuel_installation_WavCom_V1.docx
+++ b/Documents/Documentation/7_Guide_Installation/Manuel_installation_WavCom_V1.docx
@@ -1832,22 +1832,22 @@
       </w:pPr>
       <w:bookmarkStart w:id="14" w:name="_Toc86927457"/>
       <w:bookmarkStart w:id="15" w:name="_Toc96416342"/>
-      <w:bookmarkStart w:id="16" w:name="_Toc335011127"/>
-      <w:bookmarkStart w:id="17" w:name="_Toc335037106"/>
-      <w:bookmarkStart w:id="18" w:name="_Toc335043768"/>
-      <w:bookmarkStart w:id="19" w:name="_Toc335045588"/>
-      <w:bookmarkStart w:id="20" w:name="_Toc335101230"/>
-      <w:bookmarkStart w:id="21" w:name="_Toc335134944"/>
-      <w:bookmarkStart w:id="22" w:name="_Toc335135104"/>
-      <w:bookmarkStart w:id="23" w:name="_Toc335135210"/>
-      <w:bookmarkStart w:id="24" w:name="_Toc351955295"/>
-      <w:bookmarkStart w:id="25" w:name="_Toc103632926"/>
+      <w:bookmarkStart w:id="16" w:name="_Toc103632926"/>
+      <w:bookmarkStart w:id="17" w:name="_Toc335011127"/>
+      <w:bookmarkStart w:id="18" w:name="_Toc335037106"/>
+      <w:bookmarkStart w:id="19" w:name="_Toc335043768"/>
+      <w:bookmarkStart w:id="20" w:name="_Toc335045588"/>
+      <w:bookmarkStart w:id="21" w:name="_Toc335101230"/>
+      <w:bookmarkStart w:id="22" w:name="_Toc335134944"/>
+      <w:bookmarkStart w:id="23" w:name="_Toc335135104"/>
+      <w:bookmarkStart w:id="24" w:name="_Toc335135210"/>
+      <w:bookmarkStart w:id="25" w:name="_Toc351955295"/>
       <w:r>
         <w:t>Historique des modifications</w:t>
       </w:r>
       <w:bookmarkEnd w:id="14"/>
       <w:bookmarkEnd w:id="15"/>
-      <w:bookmarkEnd w:id="25"/>
+      <w:bookmarkEnd w:id="16"/>
     </w:p>
     <w:tbl>
       <w:tblPr>
@@ -2337,7 +2337,6 @@
         <w:pStyle w:val="Titre1"/>
       </w:pPr>
       <w:bookmarkStart w:id="26" w:name="_Toc103632927"/>
-      <w:bookmarkEnd w:id="16"/>
       <w:bookmarkEnd w:id="17"/>
       <w:bookmarkEnd w:id="18"/>
       <w:bookmarkEnd w:id="19"/>
@@ -2346,6 +2345,7 @@
       <w:bookmarkEnd w:id="22"/>
       <w:bookmarkEnd w:id="23"/>
       <w:bookmarkEnd w:id="24"/>
+      <w:bookmarkEnd w:id="25"/>
       <w:r>
         <w:lastRenderedPageBreak/>
         <w:t>INTRODUCTION</w:t>
@@ -2647,6 +2647,7 @@
         <w:rPr>
           <w:b/>
           <w:bCs/>
+          <w:noProof/>
           <w:color w:val="FF0000"/>
         </w:rPr>
         <w:drawing>
@@ -2700,10 +2701,7 @@
         </w:drawing>
       </w:r>
       <w:r>
-        <w:t>Le FTP de notre solution se trouve à l'adresse</w:t>
-      </w:r>
-      <w:r>
-        <w:t xml:space="preserve"> : </w:t>
+        <w:t xml:space="preserve">Le FTP de notre solution se trouve à l'adresse : </w:t>
       </w:r>
       <w:hyperlink r:id="rId13" w:history="1">
         <w:r>
@@ -2799,7 +2797,7 @@
         <w:pStyle w:val="Text-st"/>
       </w:pPr>
       <w:r>
-        <w:t xml:space="preserve">Nom du FTP : </w:t>
+        <w:t>Nom du FTP : One.com</w:t>
       </w:r>
     </w:p>
     <w:p>
@@ -2809,6 +2807,9 @@
       <w:r>
         <w:t xml:space="preserve">Nom d’utilisateur : </w:t>
       </w:r>
+      <w:r>
+        <w:t>cocoh2012@gmail.com</w:t>
+      </w:r>
     </w:p>
     <w:p>
       <w:pPr>
@@ -2816,6 +2817,9 @@
       </w:pPr>
       <w:r>
         <w:t xml:space="preserve">Mot de passe : </w:t>
+      </w:r>
+      <w:r>
+        <w:t>5MjPjg8VPYPQTKkzUj9Xdf44H</w:t>
       </w:r>
     </w:p>
     <w:p>
@@ -2885,7 +2889,6 @@
           <w:t xml:space="preserve">dbadmin.one.com / </w:t>
         </w:r>
         <w:proofErr w:type="spellStart"/>
-        <w:proofErr w:type="gramStart"/>
         <w:r>
           <w:rPr>
             <w:rStyle w:val="Lienhypertexte"/>
@@ -2893,7 +2896,6 @@
           <w:t>waview.ch.mysql</w:t>
         </w:r>
         <w:proofErr w:type="spellEnd"/>
-        <w:proofErr w:type="gramEnd"/>
         <w:r>
           <w:rPr>
             <w:rStyle w:val="Lienhypertexte"/>
@@ -2916,6 +2918,9 @@
         <w:keepNext/>
       </w:pPr>
       <w:r>
+        <w:rPr>
+          <w:noProof/>
+        </w:rPr>
         <w:drawing>
           <wp:inline distT="0" distB="0" distL="0" distR="0" wp14:anchorId="792DDDEE" wp14:editId="6BDF27D4">
             <wp:extent cx="5972175" cy="586105"/>
@@ -2998,12 +3003,10 @@
         <w:t xml:space="preserve"> </w:t>
       </w:r>
       <w:proofErr w:type="spellStart"/>
-      <w:proofErr w:type="gramStart"/>
       <w:r>
         <w:t>waview.ch.mysql</w:t>
       </w:r>
       <w:proofErr w:type="spellEnd"/>
-      <w:proofErr w:type="gramEnd"/>
       <w:r>
         <w:t xml:space="preserve"> </w:t>
       </w:r>
@@ -3046,10 +3049,7 @@
         <w:t>Mot de passe :</w:t>
       </w:r>
       <w:r>
-        <w:t xml:space="preserve"> </w:t>
-      </w:r>
-      <w:r>
-        <w:t>5MjPjg8VPYPQTKkzUj9Xdf44H</w:t>
+        <w:t xml:space="preserve"> 5MjPjg8VPYPQTKkzUj9Xdf44H</w:t>
       </w:r>
     </w:p>
     <w:p>
@@ -3295,6 +3295,7 @@
         <w:rPr>
           <w:b/>
           <w:bCs/>
+          <w:noProof/>
           <w:color w:val="FF0000"/>
         </w:rPr>
         <w:drawing>
@@ -3440,12 +3441,12 @@
       <w:pPr>
         <w:pStyle w:val="Titre2"/>
       </w:pPr>
-      <w:bookmarkStart w:id="38" w:name="_Toc103632935"/>
+      <w:bookmarkStart w:id="37" w:name="_Toc103632935"/>
       <w:r>
         <w:lastRenderedPageBreak/>
         <w:t>Création des tables</w:t>
       </w:r>
-      <w:bookmarkEnd w:id="38"/>
+      <w:bookmarkEnd w:id="37"/>
       <w:r>
         <w:t xml:space="preserve"> </w:t>
       </w:r>
@@ -3500,6 +3501,9 @@
         <w:keepNext/>
       </w:pPr>
       <w:r>
+        <w:rPr>
+          <w:noProof/>
+        </w:rPr>
         <w:drawing>
           <wp:inline distT="0" distB="0" distL="0" distR="0" wp14:anchorId="4508F01A" wp14:editId="79817E29">
             <wp:extent cx="5972175" cy="2096770"/>
@@ -3542,7 +3546,7 @@
         <w:pStyle w:val="Lgende"/>
         <w:jc w:val="center"/>
       </w:pPr>
-      <w:bookmarkStart w:id="39" w:name="_Toc103632867"/>
+      <w:bookmarkStart w:id="38" w:name="_Toc103632867"/>
       <w:r>
         <w:t xml:space="preserve">(Figure </w:t>
       </w:r>
@@ -3567,7 +3571,7 @@
       <w:r>
         <w:t xml:space="preserve"> - Présentation phpMyAdmin)</w:t>
       </w:r>
-      <w:bookmarkEnd w:id="39"/>
+      <w:bookmarkEnd w:id="38"/>
     </w:p>
     <w:p>
       <w:pPr>
@@ -3610,6 +3614,9 @@
         <w:pStyle w:val="Text-st"/>
       </w:pPr>
       <w:r>
+        <w:rPr>
+          <w:noProof/>
+        </w:rPr>
         <w:lastRenderedPageBreak/>
         <w:drawing>
           <wp:anchor distT="0" distB="0" distL="114300" distR="114300" simplePos="0" relativeHeight="251681792" behindDoc="0" locked="0" layoutInCell="1" allowOverlap="1" wp14:anchorId="2DCF03F2" wp14:editId="3336022E">
@@ -3670,7 +3677,7 @@
         <w:pStyle w:val="Lgende"/>
         <w:jc w:val="center"/>
       </w:pPr>
-      <w:bookmarkStart w:id="40" w:name="_Toc103632868"/>
+      <w:bookmarkStart w:id="39" w:name="_Toc103632868"/>
       <w:r>
         <w:t xml:space="preserve">(Figure </w:t>
       </w:r>
@@ -3695,7 +3702,7 @@
       <w:r>
         <w:t xml:space="preserve"> - Création des tables)</w:t>
       </w:r>
-      <w:bookmarkEnd w:id="40"/>
+      <w:bookmarkEnd w:id="39"/>
     </w:p>
     <w:p/>
     <w:p>
@@ -3706,6 +3713,7 @@
         <w:rPr>
           <w:b/>
           <w:bCs/>
+          <w:noProof/>
           <w:color w:val="FF0000"/>
         </w:rPr>
         <w:drawing>
@@ -3817,7 +3825,7 @@
                                 <w:shd w:val="clear" w:color="auto" w:fill="FFFFFF"/>
                               </w:rPr>
                             </w:pPr>
-                            <w:bookmarkStart w:id="41" w:name="_Toc103632869"/>
+                            <w:bookmarkStart w:id="40" w:name="_Toc103632869"/>
                             <w:r>
                               <w:t xml:space="preserve">(Figure </w:t>
                             </w:r>
@@ -3842,7 +3850,7 @@
                             <w:r>
                               <w:t xml:space="preserve"> - Création des tables bis)</w:t>
                             </w:r>
-                            <w:bookmarkEnd w:id="41"/>
+                            <w:bookmarkEnd w:id="40"/>
                           </w:p>
                         </w:txbxContent>
                       </wps:txbx>
@@ -3914,6 +3922,7 @@
         <w:rPr>
           <w:b/>
           <w:bCs/>
+          <w:noProof/>
           <w:color w:val="FF0000"/>
         </w:rPr>
         <w:drawing>
@@ -4036,7 +4045,7 @@
           <w:shd w:val="clear" w:color="auto" w:fill="FFFFFF"/>
         </w:rPr>
       </w:pPr>
-      <w:bookmarkStart w:id="43" w:name="_Toc103632936"/>
+      <w:bookmarkStart w:id="41" w:name="_Toc103632936"/>
       <w:r>
         <w:rPr>
           <w:shd w:val="clear" w:color="auto" w:fill="FFFFFF"/>
@@ -4044,7 +4053,7 @@
         <w:lastRenderedPageBreak/>
         <w:t>Insertion des données</w:t>
       </w:r>
-      <w:bookmarkEnd w:id="43"/>
+      <w:bookmarkEnd w:id="41"/>
     </w:p>
     <w:p>
       <w:pPr>
@@ -4153,7 +4162,7 @@
         <w:pStyle w:val="Lgende"/>
         <w:jc w:val="center"/>
       </w:pPr>
-      <w:bookmarkStart w:id="44" w:name="_Toc103632870"/>
+      <w:bookmarkStart w:id="42" w:name="_Toc103632870"/>
       <w:r>
         <w:t xml:space="preserve">(Figure </w:t>
       </w:r>
@@ -4178,7 +4187,7 @@
       <w:r>
         <w:t xml:space="preserve"> - Insertion des données)</w:t>
       </w:r>
-      <w:bookmarkEnd w:id="44"/>
+      <w:bookmarkEnd w:id="42"/>
     </w:p>
     <w:p>
       <w:pPr>
@@ -4310,7 +4319,7 @@
           <w:shd w:val="clear" w:color="auto" w:fill="FFFFFF"/>
         </w:rPr>
       </w:pPr>
-      <w:bookmarkStart w:id="45" w:name="_Toc103632937"/>
+      <w:bookmarkStart w:id="43" w:name="_Toc103632937"/>
       <w:r>
         <w:rPr>
           <w:shd w:val="clear" w:color="auto" w:fill="FFFFFF"/>
@@ -4318,7 +4327,7 @@
         <w:lastRenderedPageBreak/>
         <w:t>Création de l’architecture</w:t>
       </w:r>
-      <w:bookmarkEnd w:id="45"/>
+      <w:bookmarkEnd w:id="43"/>
       <w:r>
         <w:rPr>
           <w:shd w:val="clear" w:color="auto" w:fill="FFFFFF"/>
@@ -4331,10 +4340,7 @@
         <w:pStyle w:val="Text-st"/>
       </w:pPr>
       <w:r>
-        <w:t>Toutes vos ressources doivent se trouver dans le répertoire web d</w:t>
-      </w:r>
-      <w:r>
-        <w:t>e WavCo</w:t>
+        <w:t>Toutes vos ressources doivent se trouver dans le répertoire web de WavCo</w:t>
       </w:r>
       <w:r>
         <w:t>ntact_v2</w:t>
@@ -4367,6 +4373,7 @@
         <w:rPr>
           <w:b/>
           <w:bCs/>
+          <w:noProof/>
           <w:color w:val="FF0000"/>
         </w:rPr>
         <w:drawing>
@@ -4461,7 +4468,7 @@
         <w:pStyle w:val="Lgende"/>
         <w:jc w:val="center"/>
       </w:pPr>
-      <w:bookmarkStart w:id="46" w:name="_Toc103632871"/>
+      <w:bookmarkStart w:id="44" w:name="_Toc103632871"/>
       <w:r>
         <w:t>(</w:t>
       </w:r>
@@ -4497,7 +4504,7 @@
       <w:r>
         <w:t>)</w:t>
       </w:r>
-      <w:bookmarkEnd w:id="46"/>
+      <w:bookmarkEnd w:id="44"/>
     </w:p>
     <w:p/>
     <w:p>
@@ -4548,13 +4555,7 @@
         <w:pStyle w:val="Text-st"/>
       </w:pPr>
       <w:r>
-        <w:t>À la racine du répertoire « </w:t>
-      </w:r>
-      <w:r>
-        <w:t>.vs</w:t>
-      </w:r>
-      <w:r>
-        <w:t> » contient</w:t>
+        <w:t>À la racine du répertoire « .vs » contient</w:t>
       </w:r>
       <w:r>
         <w:t xml:space="preserve"> </w:t>
@@ -4583,6 +4584,9 @@
         <w:jc w:val="left"/>
       </w:pPr>
       <w:r>
+        <w:rPr>
+          <w:noProof/>
+        </w:rPr>
         <w:lastRenderedPageBreak/>
         <w:drawing>
           <wp:anchor distT="0" distB="0" distL="114300" distR="114300" simplePos="0" relativeHeight="251668480" behindDoc="0" locked="0" layoutInCell="1" allowOverlap="1" wp14:anchorId="0D42284F" wp14:editId="235143D5">
@@ -4781,7 +4785,7 @@
           <w:lang w:val="en-US"/>
         </w:rPr>
       </w:pPr>
-      <w:bookmarkStart w:id="47" w:name="_Toc103632872"/>
+      <w:bookmarkStart w:id="45" w:name="_Toc103632872"/>
       <w:r>
         <w:rPr>
           <w:lang w:val="en-US"/>
@@ -4844,7 +4848,7 @@
         </w:rPr>
         <w:t xml:space="preserve"> .vs)</w:t>
       </w:r>
-      <w:bookmarkEnd w:id="47"/>
+      <w:bookmarkEnd w:id="45"/>
     </w:p>
     <w:p>
       <w:pPr>
@@ -4872,23 +4876,14 @@
       </w:pPr>
       <w:r>
         <w:lastRenderedPageBreak/>
-        <w:t>À la racine du répertoire « </w:t>
-      </w:r>
-      <w:r>
-        <w:t>packages</w:t>
-      </w:r>
-      <w:r>
-        <w:t xml:space="preserve"> » contient tous les </w:t>
-      </w:r>
-      <w:r>
-        <w:t>packages nécessaire au bon fon</w:t>
-      </w:r>
-      <w:r>
-        <w:t xml:space="preserve">ctionnement du logiciel, glissez-déposez les fichiers suivants : </w:t>
-      </w:r>
-    </w:p>
-    <w:p>
-      <w:r>
+        <w:t xml:space="preserve">À la racine du répertoire « packages » contient tous les packages nécessaire au bon fonctionnement du logiciel, glissez-déposez les fichiers suivants : </w:t>
+      </w:r>
+    </w:p>
+    <w:p>
+      <w:r>
+        <w:rPr>
+          <w:noProof/>
+        </w:rPr>
         <w:drawing>
           <wp:anchor distT="0" distB="0" distL="114300" distR="114300" simplePos="0" relativeHeight="251665408" behindDoc="0" locked="0" layoutInCell="1" allowOverlap="1" wp14:anchorId="4F0E432D" wp14:editId="154AB835">
             <wp:simplePos x="0" y="0"/>
@@ -5006,7 +5001,7 @@
                                 <w:lang w:val="en-US"/>
                               </w:rPr>
                             </w:pPr>
-                            <w:bookmarkStart w:id="48" w:name="_Toc103632873"/>
+                            <w:bookmarkStart w:id="46" w:name="_Toc103632873"/>
                             <w:r>
                               <w:rPr>
                                 <w:lang w:val="en-US"/>
@@ -5075,7 +5070,7 @@
                               </w:rPr>
                               <w:t xml:space="preserve"> packages)</w:t>
                             </w:r>
-                            <w:bookmarkEnd w:id="48"/>
+                            <w:bookmarkEnd w:id="46"/>
                           </w:p>
                         </w:txbxContent>
                       </wps:txbx>
@@ -5221,6 +5216,9 @@
         <w:keepNext/>
       </w:pPr>
       <w:r>
+        <w:rPr>
+          <w:noProof/>
+        </w:rPr>
         <w:drawing>
           <wp:anchor distT="0" distB="0" distL="114300" distR="114300" simplePos="0" relativeHeight="251664384" behindDoc="0" locked="0" layoutInCell="1" allowOverlap="1" wp14:anchorId="2DED88F0" wp14:editId="2BA7062B">
             <wp:simplePos x="0" y="0"/>
@@ -5361,7 +5359,7 @@
           <w:lang w:val="en-US"/>
         </w:rPr>
       </w:pPr>
-      <w:bookmarkStart w:id="50" w:name="_Toc103632874"/>
+      <w:bookmarkStart w:id="47" w:name="_Toc103632874"/>
       <w:r>
         <w:rPr>
           <w:lang w:val="en-US"/>
@@ -5436,7 +5434,7 @@
         </w:rPr>
         <w:t>ests)</w:t>
       </w:r>
-      <w:bookmarkEnd w:id="50"/>
+      <w:bookmarkEnd w:id="47"/>
     </w:p>
     <w:p>
       <w:pPr>
@@ -5458,18 +5456,10 @@
       </w:r>
       <w:proofErr w:type="spellEnd"/>
       <w:r>
-        <w:t xml:space="preserve"> » contient </w:t>
-      </w:r>
-      <w:proofErr w:type="gramStart"/>
-      <w:r>
-        <w:t>tou</w:t>
-      </w:r>
-      <w:r>
-        <w:t>te les fenêtres</w:t>
-      </w:r>
-      <w:proofErr w:type="gramEnd"/>
-      <w:r>
-        <w:t xml:space="preserve"> de l’application </w:t>
+        <w:t> » contient tou</w:t>
+      </w:r>
+      <w:r>
+        <w:t xml:space="preserve">te les fenêtres de l’application </w:t>
       </w:r>
       <w:proofErr w:type="spellStart"/>
       <w:r>
@@ -5490,6 +5480,7 @@
       </w:pPr>
       <w:r>
         <w:rPr>
+          <w:noProof/>
           <w:shd w:val="clear" w:color="auto" w:fill="FFFFFF"/>
           <w:lang w:val="en-US"/>
         </w:rPr>
@@ -5552,6 +5543,7 @@
       </w:r>
       <w:r>
         <w:rPr>
+          <w:noProof/>
           <w:shd w:val="clear" w:color="auto" w:fill="FFFFFF"/>
           <w:lang w:val="en-US"/>
         </w:rPr>
@@ -5684,7 +5676,7 @@
                                 <w:lang w:val="en-US"/>
                               </w:rPr>
                             </w:pPr>
-                            <w:bookmarkStart w:id="51" w:name="_Toc103632875"/>
+                            <w:bookmarkStart w:id="48" w:name="_Toc103632875"/>
                             <w:r>
                               <w:rPr>
                                 <w:lang w:val="en-US"/>
@@ -5761,7 +5753,7 @@
                               </w:rPr>
                               <w:t>)</w:t>
                             </w:r>
-                            <w:bookmarkEnd w:id="51"/>
+                            <w:bookmarkEnd w:id="48"/>
                           </w:p>
                         </w:txbxContent>
                       </wps:txbx>
@@ -5884,6 +5876,7 @@
       </w:r>
       <w:r>
         <w:rPr>
+          <w:noProof/>
           <w:shd w:val="clear" w:color="auto" w:fill="FFFFFF"/>
           <w:lang w:val="en-US"/>
         </w:rPr>
@@ -5945,6 +5938,7 @@
       </w:r>
       <w:r>
         <w:rPr>
+          <w:noProof/>
           <w:shd w:val="clear" w:color="auto" w:fill="FFFFFF"/>
           <w:lang w:val="en-US"/>
         </w:rPr>
@@ -6018,7 +6012,7 @@
           <w:shd w:val="clear" w:color="auto" w:fill="FFFFFF"/>
         </w:rPr>
       </w:pPr>
-      <w:bookmarkStart w:id="53" w:name="_Toc103632938"/>
+      <w:bookmarkStart w:id="49" w:name="_Toc103632938"/>
       <w:r>
         <w:rPr>
           <w:shd w:val="clear" w:color="auto" w:fill="FFFFFF"/>
@@ -6026,17 +6020,17 @@
         <w:lastRenderedPageBreak/>
         <w:t>Installation de l’application</w:t>
       </w:r>
-      <w:bookmarkEnd w:id="53"/>
+      <w:bookmarkEnd w:id="49"/>
     </w:p>
     <w:p>
       <w:pPr>
         <w:pStyle w:val="Titre2"/>
       </w:pPr>
-      <w:bookmarkStart w:id="54" w:name="_Toc103632939"/>
+      <w:bookmarkStart w:id="50" w:name="_Toc103632939"/>
       <w:r>
         <w:t>Vue d’ensemble de la procédure d’installation</w:t>
       </w:r>
-      <w:bookmarkEnd w:id="54"/>
+      <w:bookmarkEnd w:id="50"/>
     </w:p>
     <w:p>
       <w:pPr>
@@ -6260,12 +6254,12 @@
       <w:pPr>
         <w:pStyle w:val="Titre2"/>
       </w:pPr>
-      <w:bookmarkStart w:id="55" w:name="_Toc103632940"/>
+      <w:bookmarkStart w:id="51" w:name="_Toc103632940"/>
       <w:r>
         <w:lastRenderedPageBreak/>
         <w:t>Configuration initiale</w:t>
       </w:r>
-      <w:bookmarkEnd w:id="55"/>
+      <w:bookmarkEnd w:id="51"/>
       <w:r>
         <w:t xml:space="preserve"> </w:t>
       </w:r>
@@ -6510,7 +6504,7 @@
           <w:shd w:val="clear" w:color="auto" w:fill="FFFFFF"/>
         </w:rPr>
       </w:pPr>
-      <w:bookmarkStart w:id="56" w:name="_Toc103632941"/>
+      <w:bookmarkStart w:id="52" w:name="_Toc103632941"/>
       <w:r>
         <w:rPr>
           <w:shd w:val="clear" w:color="auto" w:fill="FFFFFF"/>
@@ -6518,7 +6512,7 @@
         <w:lastRenderedPageBreak/>
         <w:t>Liste des figures</w:t>
       </w:r>
-      <w:bookmarkEnd w:id="56"/>
+      <w:bookmarkEnd w:id="52"/>
     </w:p>
     <w:p>
       <w:pPr>
@@ -10775,6 +10769,19 @@
 </file>
 
 <file path=customXml/item2.xml><?xml version="1.0" encoding="utf-8"?>
+<?mso-contentType ?>
+<FormTemplates xmlns="http://schemas.microsoft.com/sharepoint/v3/contenttype/forms">
+  <Display>DocumentLibraryForm</Display>
+  <Edit>DocumentLibraryForm</Edit>
+  <New>DocumentLibraryForm</New>
+</FormTemplates>
+</file>
+
+<file path=customXml/item3.xml><?xml version="1.0" encoding="utf-8"?>
+<b:Sources xmlns:b="http://schemas.openxmlformats.org/officeDocument/2006/bibliography" xmlns="http://schemas.openxmlformats.org/officeDocument/2006/bibliography" SelectedStyle="\APASixthEditionOfficeOnline.xsl" StyleName="APA" Version="6"/>
+</file>
+
+<file path=customXml/item4.xml><?xml version="1.0" encoding="utf-8"?>
 <ct:contentTypeSchema xmlns:ct="http://schemas.microsoft.com/office/2006/metadata/contentType" xmlns:ma="http://schemas.microsoft.com/office/2006/metadata/properties/metaAttributes" ct:_="" ma:_="" ma:contentTypeName="Document" ma:contentTypeID="0x010100D62A309FFA7E9E40A6F5C76D88BC41A6" ma:contentTypeVersion="11" ma:contentTypeDescription="Crée un document." ma:contentTypeScope="" ma:versionID="e778ec7536ddd273a971ff36d048a8a5">
   <xsd:schema xmlns:xsd="http://www.w3.org/2001/XMLSchema" xmlns:xs="http://www.w3.org/2001/XMLSchema" xmlns:p="http://schemas.microsoft.com/office/2006/metadata/properties" xmlns:ns3="e7f92798-9323-4146-9e16-c58015c61c9b" xmlns:ns4="641b4b70-4db7-4bca-b7d3-dc3dcdfcb3d2" targetNamespace="http://schemas.microsoft.com/office/2006/metadata/properties" ma:root="true" ma:fieldsID="1fc7cb8cb68e83f1701ea4f5f6cfe534" ns3:_="" ns4:_="">
     <xsd:import namespace="e7f92798-9323-4146-9e16-c58015c61c9b"/>
@@ -10985,19 +10992,6 @@
 </ct:contentTypeSchema>
 </file>
 
-<file path=customXml/item3.xml><?xml version="1.0" encoding="utf-8"?>
-<b:Sources xmlns:b="http://schemas.openxmlformats.org/officeDocument/2006/bibliography" xmlns="http://schemas.openxmlformats.org/officeDocument/2006/bibliography" SelectedStyle="\APASixthEditionOfficeOnline.xsl" StyleName="APA" Version="6"/>
-</file>
-
-<file path=customXml/item4.xml><?xml version="1.0" encoding="utf-8"?>
-<?mso-contentType ?>
-<FormTemplates xmlns="http://schemas.microsoft.com/sharepoint/v3/contenttype/forms">
-  <Display>DocumentLibraryForm</Display>
-  <Edit>DocumentLibraryForm</Edit>
-  <New>DocumentLibraryForm</New>
-</FormTemplates>
-</file>
-
 <file path=customXml/itemProps1.xml><?xml version="1.0" encoding="utf-8"?>
 <ds:datastoreItem xmlns:ds="http://schemas.openxmlformats.org/officeDocument/2006/customXml" ds:itemID="{2C5D02CF-D864-46A7-8407-B0D572A41C18}">
   <ds:schemaRefs>
@@ -11008,6 +11002,22 @@
 </file>
 
 <file path=customXml/itemProps2.xml><?xml version="1.0" encoding="utf-8"?>
+<ds:datastoreItem xmlns:ds="http://schemas.openxmlformats.org/officeDocument/2006/customXml" ds:itemID="{40E04163-F924-47F0-81DC-8CA23E9FD4D9}">
+  <ds:schemaRefs>
+    <ds:schemaRef ds:uri="http://schemas.microsoft.com/sharepoint/v3/contenttype/forms"/>
+  </ds:schemaRefs>
+</ds:datastoreItem>
+</file>
+
+<file path=customXml/itemProps3.xml><?xml version="1.0" encoding="utf-8"?>
+<ds:datastoreItem xmlns:ds="http://schemas.openxmlformats.org/officeDocument/2006/customXml" ds:itemID="{B0F0EE6E-D7A6-4746-94B3-D2A34A7EE3CF}">
+  <ds:schemaRefs>
+    <ds:schemaRef ds:uri="http://schemas.openxmlformats.org/officeDocument/2006/bibliography"/>
+  </ds:schemaRefs>
+</ds:datastoreItem>
+</file>
+
+<file path=customXml/itemProps4.xml><?xml version="1.0" encoding="utf-8"?>
 <ds:datastoreItem xmlns:ds="http://schemas.openxmlformats.org/officeDocument/2006/customXml" ds:itemID="{9768636D-032D-4E37-9CE6-42F98C82C816}">
   <ds:schemaRefs>
     <ds:schemaRef ds:uri="http://schemas.microsoft.com/office/2006/metadata/contentType"/>
@@ -11024,20 +11034,4 @@
     <ds:schemaRef ds:uri="http://schemas.microsoft.com/internal/obd"/>
   </ds:schemaRefs>
 </ds:datastoreItem>
-</file>
-
-<file path=customXml/itemProps3.xml><?xml version="1.0" encoding="utf-8"?>
-<ds:datastoreItem xmlns:ds="http://schemas.openxmlformats.org/officeDocument/2006/customXml" ds:itemID="{B0F0EE6E-D7A6-4746-94B3-D2A34A7EE3CF}">
-  <ds:schemaRefs>
-    <ds:schemaRef ds:uri="http://schemas.openxmlformats.org/officeDocument/2006/bibliography"/>
-  </ds:schemaRefs>
-</ds:datastoreItem>
-</file>
-
-<file path=customXml/itemProps4.xml><?xml version="1.0" encoding="utf-8"?>
-<ds:datastoreItem xmlns:ds="http://schemas.openxmlformats.org/officeDocument/2006/customXml" ds:itemID="{40E04163-F924-47F0-81DC-8CA23E9FD4D9}">
-  <ds:schemaRefs>
-    <ds:schemaRef ds:uri="http://schemas.microsoft.com/sharepoint/v3/contenttype/forms"/>
-  </ds:schemaRefs>
-</ds:datastoreItem>
 </file>
</xml_diff>